<commit_message>
minor tweaking to add a loop (as thought on by looking at java code :) ) now it have two parallel OPENMP loops
</commit_message>
<xml_diff>
--- a/Docs/ParallelProject.docx
+++ b/Docs/ParallelProject.docx
@@ -206,7 +206,7 @@
         <w:bidi w:val="0"/>
       </w:pPr>
       <w:r>
-        <w:t>Now between each pair (again using openMP and hoping on thread safety) a ViewPath is being calculated (a list of all cells between top points using a basic algorithm of finding the line then by direction checking the relevant sides of a cell)</w:t>
+        <w:t>Now between each pair a ViewPath is being calculated (a list of all cells between top points using a basic algorithm of finding the line then by direction checking the relevant sides of a cell)</w:t>
       </w:r>
     </w:p>
     <w:p>
@@ -612,6 +612,9 @@
         <w:tab/>
         <w:t>Loop on all planes</w:t>
       </w:r>
+      <w:r>
+        <w:t xml:space="preserve"> – Time O(n)</w:t>
+      </w:r>
     </w:p>
     <w:p>
       <w:pPr>
@@ -627,6 +630,23 @@
         <w:tab/>
         <w:t>Move plane</w:t>
       </w:r>
+    </w:p>
+    <w:p>
+      <w:pPr>
+        <w:bidi w:val="0"/>
+      </w:pPr>
+      <w:r>
+        <w:tab/>
+      </w:r>
+      <w:r>
+        <w:tab/>
+      </w:r>
+      <w:r>
+        <w:tab/>
+        <w:t>Enter into moved planes</w:t>
+      </w:r>
+      <w:bookmarkStart w:id="0" w:name="_GoBack"/>
+      <w:bookmarkEnd w:id="0"/>
     </w:p>
     <w:p>
       <w:pPr>
@@ -831,7 +851,6 @@
           <w:bCs/>
           <w:u w:val="single"/>
         </w:rPr>
-        <w:lastRenderedPageBreak/>
         <w:t>Adding CUDA</w:t>
       </w:r>
     </w:p>
@@ -920,8 +939,6 @@
       <w:pPr>
         <w:bidi w:val="0"/>
       </w:pPr>
-      <w:bookmarkStart w:id="0" w:name="_GoBack"/>
-      <w:bookmarkEnd w:id="0"/>
     </w:p>
     <w:sectPr>
       <w:pgSz w:w="11906" w:h="16838"/>

</xml_diff>